<commit_message>
[Modified]: Update create account feature
</commit_message>
<xml_diff>
--- a/Báo Cáo/Mockup/Account/ST-172.docx
+++ b/Báo Cáo/Mockup/Account/ST-172.docx
@@ -64,178 +64,37 @@
         <w:rPr>
           <w:lang w:val="en-US"/>
         </w:rPr>
-        <w:t>Khi cần cung cấp t</w:t>
-      </w:r>
-      <w:r>
-        <w:rPr>
-          <w:lang w:val="en-US"/>
-        </w:rPr>
-        <w:t xml:space="preserve">ài khoản cho </w:t>
-      </w:r>
-      <w:r>
-        <w:rPr>
-          <w:lang w:val="en-US"/>
-        </w:rPr>
-        <w:t xml:space="preserve">người dùng (có thể là nhân viên hoặc quản lí), quản lí sẽ sử dụng chức năng tạo tài khoản để thêm tài khoản mới vào hệ thống. </w:t>
-      </w:r>
-      <w:r>
-        <w:rPr>
-          <w:lang w:val="en-US"/>
-        </w:rPr>
-        <w:t xml:space="preserve">Yêu cầu </w:t>
-      </w:r>
-      <w:r>
-        <w:rPr>
-          <w:lang w:val="en-US"/>
-        </w:rPr>
-        <w:t xml:space="preserve">mỗi cá nhân trong một chức vụ chỉ có một tài khoản, thông tin được thêm nếu trùng lặp sẽ được thông báo và yêu cầu nhập lại. </w:t>
-      </w:r>
-    </w:p>
-    <w:p>
-      <w:pPr>
-        <w:rPr>
-          <w:lang w:val="en-US"/>
-        </w:rPr>
-      </w:pPr>
-      <w:r>
-        <w:rPr>
-          <w:lang w:val="en-US"/>
-        </w:rPr>
-        <w:t xml:space="preserve">Mã tài khoản và mã nhân viên sẽ được sinh tự động bởi hệ thống. </w:t>
-      </w:r>
-      <w:r>
-        <w:rPr>
-          <w:lang w:val="en-US"/>
-        </w:rPr>
-        <w:t>Đối với thông tin t</w:t>
-      </w:r>
-      <w:r>
-        <w:rPr>
-          <w:lang w:val="en-US"/>
-        </w:rPr>
-        <w:t xml:space="preserve">ài khoản, sử dụng </w:t>
-      </w:r>
-      <w:r>
-        <w:rPr>
-          <w:lang w:val="en-US"/>
-        </w:rPr>
-        <w:t xml:space="preserve">CMND/CCCD để làm căn cứ </w:t>
-      </w:r>
-      <w:r>
-        <w:rPr>
-          <w:lang w:val="en-US"/>
-        </w:rPr>
-        <w:t xml:space="preserve">định danh. </w:t>
-      </w:r>
-    </w:p>
-    <w:p>
-      <w:pPr>
-        <w:rPr>
-          <w:lang w:val="en-US"/>
-        </w:rPr>
-      </w:pPr>
-      <w:r>
-        <w:rPr>
-          <w:lang w:val="en-US"/>
-        </w:rPr>
-        <w:t xml:space="preserve">Username được cấp mặc định theo cú pháp: </w:t>
-      </w:r>
-      <w:r>
-        <w:rPr>
-          <w:b/>
-          <w:bCs/>
-          <w:i/>
-          <w:iCs/>
-          <w:lang w:val="en-US"/>
-        </w:rPr>
-        <w:t xml:space="preserve">Chức vụ + </w:t>
-      </w:r>
-      <w:r>
-        <w:rPr>
-          <w:b/>
-          <w:bCs/>
-          <w:i/>
-          <w:iCs/>
-          <w:lang w:val="en-US"/>
-        </w:rPr>
-        <w:t>CMND/CCCD</w:t>
-      </w:r>
-      <w:r>
-        <w:rPr>
-          <w:lang w:val="en-US"/>
-        </w:rPr>
-        <w:t xml:space="preserve">. Ví dụ: </w:t>
-      </w:r>
-      <w:r>
-        <w:rPr>
-          <w:lang w:val="en-US"/>
-        </w:rPr>
-        <w:t>nv</w:t>
-      </w:r>
-      <w:r>
-        <w:rPr>
-          <w:lang w:val="en-US"/>
-        </w:rPr>
-        <w:t>12345678</w:t>
-      </w:r>
-      <w:r>
-        <w:rPr>
-          <w:lang w:val="en-US"/>
-        </w:rPr>
-        <w:t xml:space="preserve">. Mật khẩu được cấp mặc định là ngày sinh của </w:t>
-      </w:r>
-      <w:r>
-        <w:rPr>
-          <w:lang w:val="en-US"/>
-        </w:rPr>
-        <w:t xml:space="preserve">đối tượng được tạo tài khoản. </w:t>
-      </w:r>
-      <w:r>
-        <w:rPr>
-          <w:lang w:val="en-US"/>
-        </w:rPr>
-        <w:t xml:space="preserve">Ví dụ: </w:t>
-      </w:r>
-      <w:r>
-        <w:rPr>
-          <w:b/>
-          <w:bCs/>
-          <w:i/>
-          <w:iCs/>
-          <w:lang w:val="en-US"/>
-        </w:rPr>
-        <w:t>20012002</w:t>
-      </w:r>
-      <w:r>
-        <w:rPr>
-          <w:lang w:val="en-US"/>
-        </w:rPr>
-        <w:t>.</w:t>
-      </w:r>
-    </w:p>
-    <w:p>
-      <w:pPr>
-        <w:rPr>
-          <w:b/>
-          <w:bCs/>
-          <w:lang w:val="en-US"/>
-        </w:rPr>
-      </w:pPr>
-      <w:r>
-        <w:rPr>
-          <w:b/>
-          <w:bCs/>
-          <w:lang w:val="en-US"/>
-        </w:rPr>
-        <w:t>2</w:t>
-      </w:r>
-      <w:r>
-        <w:rPr>
-          <w:b/>
-          <w:bCs/>
-          <w:lang w:val="en-US"/>
-        </w:rPr>
-        <w:t>. Sơ đồ luồng dữ liệu (DFD):</w:t>
+        <w:t>Khi cần tạo tài khoản cho một người dùng đã tồn tại trong hệ thống, quản lí sử dụng chức năng “tạo tài khoản” sau khi chọn người dùng.</w:t>
+      </w:r>
+    </w:p>
+    <w:p>
+      <w:pPr>
+        <w:rPr>
+          <w:lang w:val="en-US"/>
+        </w:rPr>
+      </w:pPr>
+      <w:r>
+        <w:rPr>
+          <w:lang w:val="en-US"/>
+        </w:rPr>
+        <w:t xml:space="preserve">Mã tài khoản sẽ được sinh tự động bởi hệ thống. Username được mặc định là CMND đối với khách hàng và là mã nhân viên đối với nhân viên, Password mặc định là ngày tháng năm sinh với định dạng ddmmyyyy. </w:t>
+      </w:r>
+    </w:p>
+    <w:p>
+      <w:pPr>
+        <w:rPr>
+          <w:b/>
+          <w:bCs/>
+          <w:lang w:val="en-US"/>
+        </w:rPr>
+      </w:pPr>
+      <w:r>
+        <w:rPr>
+          <w:b/>
+          <w:bCs/>
+          <w:lang w:val="en-US"/>
+        </w:rPr>
+        <w:t>2. Sơ đồ luồng dữ liệu (DFD):</w:t>
       </w:r>
     </w:p>
     <w:p>
@@ -254,16 +113,16 @@
           <w:lang w:val="en-US"/>
         </w:rPr>
         <w:drawing>
-          <wp:anchor distT="0" distB="0" distL="114300" distR="114300" simplePos="0" relativeHeight="251658240" behindDoc="0" locked="0" layoutInCell="1" allowOverlap="1" wp14:anchorId="2FA35F91" wp14:editId="0762CA36">
+          <wp:anchor distT="0" distB="0" distL="114300" distR="114300" simplePos="0" relativeHeight="251659264" behindDoc="0" locked="0" layoutInCell="1" allowOverlap="1" wp14:anchorId="2C582DE5" wp14:editId="4DE576C5">
             <wp:simplePos x="0" y="0"/>
             <wp:positionH relativeFrom="column">
-              <wp:posOffset>101600</wp:posOffset>
+              <wp:posOffset>0</wp:posOffset>
             </wp:positionH>
             <wp:positionV relativeFrom="paragraph">
-              <wp:posOffset>64770</wp:posOffset>
+              <wp:posOffset>189865</wp:posOffset>
             </wp:positionV>
-            <wp:extent cx="2016125" cy="3111500"/>
-            <wp:effectExtent l="0" t="0" r="3175" b="0"/>
+            <wp:extent cx="3416935" cy="3232150"/>
+            <wp:effectExtent l="0" t="0" r="0" b="6350"/>
             <wp:wrapSquare wrapText="bothSides"/>
             <wp:docPr id="1" name="Picture 1"/>
             <wp:cNvGraphicFramePr>
@@ -291,7 +150,7 @@
                   <pic:spPr>
                     <a:xfrm>
                       <a:off x="0" y="0"/>
-                      <a:ext cx="2016125" cy="3111500"/>
+                      <a:ext cx="3416935" cy="3232150"/>
                     </a:xfrm>
                     <a:prstGeom prst="rect">
                       <a:avLst/>
@@ -334,67 +193,13 @@
         <w:rPr>
           <w:lang w:val="en-US"/>
         </w:rPr>
-        <w:t xml:space="preserve">D1: Thông tin </w:t>
-      </w:r>
-      <w:r>
-        <w:rPr>
-          <w:lang w:val="en-US"/>
-        </w:rPr>
-        <w:t xml:space="preserve">được </w:t>
-      </w:r>
-      <w:r>
-        <w:rPr>
-          <w:lang w:val="en-US"/>
-        </w:rPr>
-        <w:t xml:space="preserve">chọn và </w:t>
-      </w:r>
-      <w:r>
-        <w:rPr>
-          <w:lang w:val="en-US"/>
-        </w:rPr>
-        <w:t>nhập vào từ quản lí.</w:t>
-      </w:r>
-      <w:r>
-        <w:rPr>
-          <w:lang w:val="en-US"/>
-        </w:rPr>
-        <w:t xml:space="preserve"> Bao </w:t>
-      </w:r>
-      <w:r>
-        <w:rPr>
-          <w:lang w:val="en-US"/>
-        </w:rPr>
-        <w:t>gồm</w:t>
-      </w:r>
-      <w:r>
-        <w:rPr>
-          <w:b/>
-          <w:bCs/>
-          <w:i/>
-          <w:iCs/>
-          <w:lang w:val="en-US"/>
-        </w:rPr>
-        <w:t xml:space="preserve"> Họ tên, giới tính, ngày sinh, địa chỉ, số điện thoại, chức v</w:t>
-      </w:r>
-      <w:r>
-        <w:rPr>
-          <w:b/>
-          <w:bCs/>
-          <w:i/>
-          <w:iCs/>
-          <w:lang w:val="en-US"/>
-        </w:rPr>
-        <w:t>ụ, CMND…</w:t>
-      </w:r>
-      <w:r>
-        <w:rPr>
-          <w:b/>
-          <w:bCs/>
-          <w:i/>
-          <w:iCs/>
-          <w:lang w:val="en-US"/>
-        </w:rPr>
-        <w:t xml:space="preserve"> </w:t>
+        <w:t xml:space="preserve">D1: Thông tin người dùng </w:t>
+      </w:r>
+      <w:r>
+        <w:rPr>
+          <w:lang w:val="en-US"/>
+        </w:rPr>
+        <w:t xml:space="preserve">được chọn để tạo tài khoản bởi quản lí. </w:t>
       </w:r>
     </w:p>
     <w:p>
@@ -421,13 +226,13 @@
         <w:rPr>
           <w:lang w:val="en-US"/>
         </w:rPr>
-        <w:t>D2: Thông tin được lưu v</w:t>
-      </w:r>
-      <w:r>
-        <w:rPr>
-          <w:lang w:val="en-US"/>
-        </w:rPr>
-        <w:t xml:space="preserve">ào database sau khi được kiểm tra và xử lí. </w:t>
+        <w:t>D2: Mã tài khoản được t</w:t>
+      </w:r>
+      <w:r>
+        <w:rPr>
+          <w:lang w:val="en-US"/>
+        </w:rPr>
+        <w:t>ạo cho người dùng.</w:t>
       </w:r>
     </w:p>
     <w:p>
@@ -438,86 +243,72 @@
           <w:lang w:val="en-US"/>
         </w:rPr>
       </w:pPr>
-    </w:p>
-    <w:p>
-      <w:pPr>
-        <w:rPr>
-          <w:lang w:val="en-US"/>
-        </w:rPr>
-      </w:pPr>
-    </w:p>
-    <w:p>
-      <w:pPr>
-        <w:rPr>
-          <w:lang w:val="en-US"/>
-        </w:rPr>
-      </w:pPr>
-    </w:p>
-    <w:p>
-      <w:pPr>
-        <w:rPr>
-          <w:lang w:val="en-US"/>
-        </w:rPr>
-      </w:pPr>
-    </w:p>
-    <w:p>
-      <w:pPr>
-        <w:rPr>
-          <w:lang w:val="en-US"/>
-        </w:rPr>
-      </w:pPr>
-    </w:p>
-    <w:p>
-      <w:pPr>
-        <w:rPr>
-          <w:b/>
-          <w:bCs/>
-          <w:lang w:val="en-US"/>
-        </w:rPr>
-      </w:pPr>
-      <w:r>
-        <w:rPr>
-          <w:b/>
-          <w:bCs/>
-          <w:lang w:val="en-US"/>
-        </w:rPr>
-        <w:t>3</w:t>
-      </w:r>
-      <w:r>
-        <w:rPr>
-          <w:b/>
-          <w:bCs/>
-          <w:lang w:val="en-US"/>
-        </w:rPr>
-        <w:t>. Thuật toá</w:t>
-      </w:r>
-      <w:r>
-        <w:rPr>
-          <w:b/>
-          <w:bCs/>
-          <w:lang w:val="en-US"/>
-        </w:rPr>
-        <w:t>n:</w:t>
-      </w:r>
     </w:p>
     <w:p>
       <w:pPr>
         <w:pStyle w:val="ListParagraph"/>
         <w:numPr>
           <w:ilvl w:val="0"/>
-          <w:numId w:val="3"/>
+          <w:numId w:val="2"/>
         </w:numPr>
         <w:rPr>
-          <w:b/>
-          <w:bCs/>
-          <w:lang w:val="en-US"/>
-        </w:rPr>
-      </w:pPr>
-      <w:r>
-        <w:rPr>
-          <w:lang w:val="en-US"/>
-        </w:rPr>
-        <w:t>Kết nối CSDL</w:t>
+          <w:lang w:val="en-US"/>
+        </w:rPr>
+      </w:pPr>
+      <w:r>
+        <w:rPr>
+          <w:lang w:val="en-US"/>
+        </w:rPr>
+        <w:t xml:space="preserve">D3: Thông tin tài khoản của người dùng sau khi được xử lí. Bao gồm mã tài khoản, user, password. </w:t>
+      </w:r>
+    </w:p>
+    <w:p>
+      <w:pPr>
+        <w:pStyle w:val="ListParagraph"/>
+        <w:ind w:left="1510"/>
+        <w:rPr>
+          <w:lang w:val="en-US"/>
+        </w:rPr>
+      </w:pPr>
+    </w:p>
+    <w:p>
+      <w:pPr>
+        <w:rPr>
+          <w:lang w:val="en-US"/>
+        </w:rPr>
+      </w:pPr>
+    </w:p>
+    <w:p>
+      <w:pPr>
+        <w:rPr>
+          <w:b/>
+          <w:bCs/>
+          <w:lang w:val="en-US"/>
+        </w:rPr>
+      </w:pPr>
+      <w:r>
+        <w:rPr>
+          <w:b/>
+          <w:bCs/>
+          <w:lang w:val="en-US"/>
+        </w:rPr>
+        <w:t>3</w:t>
+      </w:r>
+      <w:r>
+        <w:rPr>
+          <w:b/>
+          <w:bCs/>
+          <w:lang w:val="en-US"/>
+        </w:rPr>
+        <w:t xml:space="preserve">. </w:t>
+      </w:r>
+      <w:r>
+        <w:rPr>
+          <w:b/>
+          <w:bCs/>
+          <w:lang w:val="en-US"/>
+        </w:rPr>
+        <w:t xml:space="preserve">Quy trình: </w:t>
       </w:r>
     </w:p>
     <w:p>
@@ -525,7 +316,7 @@
         <w:pStyle w:val="ListParagraph"/>
         <w:numPr>
           <w:ilvl w:val="0"/>
-          <w:numId w:val="3"/>
+          <w:numId w:val="7"/>
         </w:numPr>
         <w:rPr>
           <w:b/>
@@ -537,7 +328,7 @@
         <w:rPr>
           <w:lang w:val="en-US"/>
         </w:rPr>
-        <w:t>Nhận thông tin từ D1</w:t>
+        <w:t xml:space="preserve">Kết nối cơ sở dữ liệu. </w:t>
       </w:r>
     </w:p>
     <w:p>
@@ -545,7 +336,7 @@
         <w:pStyle w:val="ListParagraph"/>
         <w:numPr>
           <w:ilvl w:val="0"/>
-          <w:numId w:val="3"/>
+          <w:numId w:val="7"/>
         </w:numPr>
         <w:rPr>
           <w:b/>
@@ -557,7 +348,7 @@
         <w:rPr>
           <w:lang w:val="en-US"/>
         </w:rPr>
-        <w:t>Kiểm tra thông tin hợp lệ của D1 (rỗng, không đáp ứng độ dài,…)</w:t>
+        <w:t xml:space="preserve">Người dùng chọn đối tượng để tạo tài khoản. </w:t>
       </w:r>
     </w:p>
     <w:p>
@@ -565,7 +356,7 @@
         <w:pStyle w:val="ListParagraph"/>
         <w:numPr>
           <w:ilvl w:val="0"/>
-          <w:numId w:val="3"/>
+          <w:numId w:val="7"/>
         </w:numPr>
         <w:rPr>
           <w:b/>
@@ -577,19 +368,7 @@
         <w:rPr>
           <w:lang w:val="en-US"/>
         </w:rPr>
-        <w:t xml:space="preserve">Nếu thông tin của D1 </w:t>
-      </w:r>
-      <w:r>
-        <w:rPr>
-          <w:lang w:val="en-US"/>
-        </w:rPr>
-        <w:t>không hợp lệ thì</w:t>
-      </w:r>
-      <w:r>
-        <w:rPr>
-          <w:lang w:val="en-US"/>
-        </w:rPr>
-        <w:t xml:space="preserve"> dừng thuật toán và kết thúc</w:t>
+        <w:t xml:space="preserve">Nhận dữ liệu của đối tượng (D1) và xử lí. </w:t>
       </w:r>
     </w:p>
     <w:p>
@@ -597,7 +376,7 @@
         <w:pStyle w:val="ListParagraph"/>
         <w:numPr>
           <w:ilvl w:val="0"/>
-          <w:numId w:val="3"/>
+          <w:numId w:val="7"/>
         </w:numPr>
         <w:rPr>
           <w:b/>
@@ -609,133 +388,13 @@
         <w:rPr>
           <w:lang w:val="en-US"/>
         </w:rPr>
-        <w:t>Nếu</w:t>
-      </w:r>
-      <w:r>
-        <w:rPr>
-          <w:lang w:val="en-US"/>
-        </w:rPr>
-        <w:t xml:space="preserve"> thông tin của D1 hợp l</w:t>
-      </w:r>
-      <w:r>
-        <w:rPr>
-          <w:lang w:val="en-US"/>
-        </w:rPr>
-        <w:t>ệ thì lưu tiến hành lưu vào CSDL và kết thúc</w:t>
-      </w:r>
-    </w:p>
-    <w:p>
-      <w:pPr>
-        <w:rPr>
-          <w:b/>
-          <w:bCs/>
-          <w:lang w:val="en-US"/>
-        </w:rPr>
-      </w:pPr>
-    </w:p>
-    <w:p>
-      <w:pPr>
-        <w:rPr>
-          <w:b/>
-          <w:bCs/>
-          <w:lang w:val="en-US"/>
-        </w:rPr>
-      </w:pPr>
-    </w:p>
-    <w:p>
-      <w:pPr>
-        <w:rPr>
-          <w:b/>
-          <w:bCs/>
-          <w:lang w:val="en-US"/>
-        </w:rPr>
-      </w:pPr>
-    </w:p>
-    <w:p>
-      <w:pPr>
-        <w:rPr>
-          <w:b/>
-          <w:bCs/>
-          <w:lang w:val="en-US"/>
-        </w:rPr>
-      </w:pPr>
-    </w:p>
-    <w:p>
-      <w:pPr>
-        <w:rPr>
-          <w:b/>
-          <w:bCs/>
-          <w:lang w:val="en-US"/>
-        </w:rPr>
-      </w:pPr>
-    </w:p>
-    <w:p>
-      <w:pPr>
-        <w:rPr>
-          <w:b/>
-          <w:bCs/>
-          <w:lang w:val="en-US"/>
-        </w:rPr>
-      </w:pPr>
-      <w:r>
-        <w:rPr>
-          <w:b/>
-          <w:bCs/>
-          <w:lang w:val="en-US"/>
-        </w:rPr>
-        <w:lastRenderedPageBreak/>
-        <w:t xml:space="preserve"> </w:t>
-      </w:r>
-    </w:p>
-    <w:p>
-      <w:pPr>
-        <w:rPr>
-          <w:b/>
-          <w:bCs/>
-          <w:lang w:val="en-US"/>
-        </w:rPr>
-      </w:pPr>
-    </w:p>
-    <w:p>
-      <w:pPr>
-        <w:rPr>
-          <w:b/>
-          <w:bCs/>
-          <w:lang w:val="en-US"/>
-        </w:rPr>
-      </w:pPr>
-    </w:p>
-    <w:p>
-      <w:pPr>
-        <w:rPr>
-          <w:b/>
-          <w:bCs/>
-          <w:lang w:val="en-US"/>
-        </w:rPr>
-      </w:pPr>
-      <w:r>
-        <w:rPr>
-          <w:b/>
-          <w:bCs/>
-          <w:lang w:val="en-US"/>
-        </w:rPr>
-        <w:t>4</w:t>
-      </w:r>
-      <w:r>
-        <w:rPr>
-          <w:b/>
-          <w:bCs/>
-          <w:lang w:val="en-US"/>
-        </w:rPr>
-        <w:t xml:space="preserve">. Mockup: </w:t>
-      </w:r>
-      <w:r>
-        <w:rPr>
-          <w:b/>
-          <w:bCs/>
-          <w:lang w:val="en-US"/>
-        </w:rPr>
-        <w:t xml:space="preserve"> </w:t>
+        <w:t xml:space="preserve">Sau khi xử lí thông tin, </w:t>
+      </w:r>
+      <w:r>
+        <w:rPr>
+          <w:lang w:val="en-US"/>
+        </w:rPr>
+        <w:t xml:space="preserve">đẩy thông tin tài khoản (D3) và mã tài khoản tương ứng (D2) xuống cơ sở dữ liệu. </w:t>
       </w:r>
     </w:p>
     <w:p>
@@ -743,50 +402,134 @@
         <w:pStyle w:val="ListParagraph"/>
         <w:numPr>
           <w:ilvl w:val="0"/>
-          <w:numId w:val="6"/>
+          <w:numId w:val="7"/>
         </w:numPr>
         <w:rPr>
+          <w:b/>
+          <w:bCs/>
+          <w:lang w:val="en-US"/>
+        </w:rPr>
+      </w:pPr>
+      <w:r>
+        <w:rPr>
+          <w:lang w:val="en-US"/>
+        </w:rPr>
+        <w:t xml:space="preserve">Kết thúc. </w:t>
+      </w:r>
+    </w:p>
+    <w:p>
+      <w:pPr>
+        <w:rPr>
+          <w:b/>
+          <w:bCs/>
+          <w:lang w:val="en-US"/>
+        </w:rPr>
+      </w:pPr>
+    </w:p>
+    <w:p>
+      <w:pPr>
+        <w:rPr>
+          <w:b/>
+          <w:bCs/>
+          <w:lang w:val="en-US"/>
+        </w:rPr>
+      </w:pPr>
+    </w:p>
+    <w:p>
+      <w:pPr>
+        <w:rPr>
+          <w:b/>
+          <w:bCs/>
+          <w:lang w:val="en-US"/>
+        </w:rPr>
+      </w:pPr>
+    </w:p>
+    <w:p>
+      <w:pPr>
+        <w:rPr>
+          <w:b/>
+          <w:bCs/>
+          <w:lang w:val="en-US"/>
+        </w:rPr>
+      </w:pPr>
+    </w:p>
+    <w:p>
+      <w:pPr>
+        <w:rPr>
+          <w:b/>
+          <w:bCs/>
+          <w:lang w:val="en-US"/>
+        </w:rPr>
+      </w:pPr>
+    </w:p>
+    <w:p>
+      <w:pPr>
+        <w:rPr>
+          <w:b/>
+          <w:bCs/>
+          <w:lang w:val="en-US"/>
+        </w:rPr>
+      </w:pPr>
+    </w:p>
+    <w:p>
+      <w:pPr>
+        <w:rPr>
+          <w:b/>
+          <w:bCs/>
+          <w:lang w:val="en-US"/>
+        </w:rPr>
+      </w:pPr>
+    </w:p>
+    <w:p>
+      <w:pPr>
+        <w:rPr>
+          <w:b/>
+          <w:bCs/>
+          <w:lang w:val="en-US"/>
+        </w:rPr>
+      </w:pPr>
+      <w:r>
+        <w:rPr>
+          <w:b/>
+          <w:bCs/>
+          <w:lang w:val="en-US"/>
+        </w:rPr>
+        <w:lastRenderedPageBreak/>
+        <w:t xml:space="preserve">4. Mockup:  </w:t>
+      </w:r>
+    </w:p>
+    <w:p>
+      <w:pPr>
+        <w:rPr>
+          <w:b/>
+          <w:bCs/>
+          <w:i/>
+          <w:iCs/>
+          <w:lang w:val="en-US"/>
+        </w:rPr>
+      </w:pPr>
+      <w:r>
+        <w:rPr>
+          <w:b/>
+          <w:bCs/>
+          <w:i/>
+          <w:iCs/>
+          <w:lang w:val="en-US"/>
+        </w:rPr>
+        <w:t xml:space="preserve">a. Khi chọn chức năng “tạo tài khoản”, giao diện sẽ được hiển thị như sau: </w:t>
+      </w:r>
+      <w:r>
+        <w:rPr>
+          <w:b/>
+          <w:bCs/>
           <w:noProof/>
           <w:lang w:val="en-US"/>
         </w:rPr>
-      </w:pPr>
-      <w:r>
-        <w:rPr>
-          <w:noProof/>
-          <w:lang w:val="en-US"/>
-        </w:rPr>
-        <w:t xml:space="preserve">Khi </w:t>
-      </w:r>
-      <w:r>
-        <w:rPr>
-          <w:noProof/>
-          <w:lang w:val="en-US"/>
-        </w:rPr>
-        <w:t>người dùng</w:t>
-      </w:r>
-      <w:r>
-        <w:rPr>
-          <w:noProof/>
-          <w:lang w:val="en-US"/>
-        </w:rPr>
-        <w:t xml:space="preserve"> chọn chức năng “tạo tài khoản” ở giao diện quản lí, một hộp thoại sẽ hiện ra như sau: </w:t>
-      </w:r>
-    </w:p>
-    <w:p>
-      <w:pPr>
-        <w:rPr>
-          <w:lang w:val="en-US"/>
-        </w:rPr>
-      </w:pPr>
-      <w:r>
-        <w:rPr>
-          <w:lang w:val="en-US"/>
-        </w:rPr>
         <w:drawing>
-          <wp:inline distT="0" distB="0" distL="0" distR="0" wp14:anchorId="71D69251" wp14:editId="529FB94D">
-            <wp:extent cx="5731510" cy="3323590"/>
-            <wp:effectExtent l="0" t="0" r="2540" b="0"/>
-            <wp:docPr id="4" name="Picture 4"/>
+          <wp:inline distT="0" distB="0" distL="0" distR="0" wp14:anchorId="770A2F77" wp14:editId="5CCBE882">
+            <wp:extent cx="5731510" cy="3575050"/>
+            <wp:effectExtent l="0" t="0" r="2540" b="6350"/>
+            <wp:docPr id="7" name="Picture 7"/>
             <wp:cNvGraphicFramePr>
               <a:graphicFrameLocks xmlns:a="http://schemas.openxmlformats.org/drawingml/2006/main" noChangeAspect="1"/>
             </wp:cNvGraphicFramePr>
@@ -806,7 +549,7 @@
                   <pic:spPr>
                     <a:xfrm>
                       <a:off x="0" y="0"/>
-                      <a:ext cx="5731510" cy="3323590"/>
+                      <a:ext cx="5731510" cy="3575050"/>
                     </a:xfrm>
                     <a:prstGeom prst="rect">
                       <a:avLst/>
@@ -835,196 +578,14 @@
           <w:bCs/>
           <w:i/>
           <w:iCs/>
-          <w:lang w:val="en-US"/>
-        </w:rPr>
-        <w:t>a. Chú thích:</w:t>
-      </w:r>
-    </w:p>
-    <w:p>
-      <w:pPr>
-        <w:pStyle w:val="ListParagraph"/>
-        <w:numPr>
-          <w:ilvl w:val="0"/>
-          <w:numId w:val="4"/>
-        </w:numPr>
-        <w:rPr>
-          <w:lang w:val="en-US"/>
-        </w:rPr>
-      </w:pPr>
-      <w:r>
-        <w:rPr>
-          <w:lang w:val="en-US"/>
-        </w:rPr>
-        <w:t>1: Họ của người dùng.</w:t>
-      </w:r>
-    </w:p>
-    <w:p>
-      <w:pPr>
-        <w:pStyle w:val="ListParagraph"/>
-        <w:numPr>
-          <w:ilvl w:val="0"/>
-          <w:numId w:val="4"/>
-        </w:numPr>
-        <w:rPr>
-          <w:lang w:val="en-US"/>
-        </w:rPr>
-      </w:pPr>
-      <w:r>
-        <w:rPr>
-          <w:lang w:val="en-US"/>
-        </w:rPr>
-        <w:t xml:space="preserve">2: Tên của người dùng. </w:t>
-      </w:r>
-    </w:p>
-    <w:p>
-      <w:pPr>
-        <w:pStyle w:val="ListParagraph"/>
-        <w:numPr>
-          <w:ilvl w:val="0"/>
-          <w:numId w:val="4"/>
-        </w:numPr>
-        <w:rPr>
-          <w:lang w:val="en-US"/>
-        </w:rPr>
-      </w:pPr>
-      <w:r>
-        <w:rPr>
-          <w:lang w:val="en-US"/>
-        </w:rPr>
-        <w:t xml:space="preserve">3: Giới tính của người dùng, có thể chọn Nam, Nữ hoặc Khác. </w:t>
-      </w:r>
-    </w:p>
-    <w:p>
-      <w:pPr>
-        <w:pStyle w:val="ListParagraph"/>
-        <w:numPr>
-          <w:ilvl w:val="0"/>
-          <w:numId w:val="4"/>
-        </w:numPr>
-        <w:rPr>
-          <w:lang w:val="en-US"/>
-        </w:rPr>
-      </w:pPr>
-      <w:r>
-        <w:rPr>
-          <w:lang w:val="en-US"/>
-        </w:rPr>
-        <w:t xml:space="preserve">4: Ngày sinh, đáp ứng điều kiện số tuổi của người dùng lớn hơn hoặc bằng 16. </w:t>
-      </w:r>
-    </w:p>
-    <w:p>
-      <w:pPr>
-        <w:pStyle w:val="ListParagraph"/>
-        <w:numPr>
-          <w:ilvl w:val="0"/>
-          <w:numId w:val="4"/>
-        </w:numPr>
-        <w:rPr>
-          <w:lang w:val="en-US"/>
-        </w:rPr>
-      </w:pPr>
-      <w:r>
-        <w:rPr>
-          <w:lang w:val="en-US"/>
-        </w:rPr>
-        <w:t xml:space="preserve">5: Số CMND hoặc CCCD của người dùng, đáp ứng điều kiện 9 số đối với CMND và 12 số đối với CCCD. </w:t>
-      </w:r>
-    </w:p>
-    <w:p>
-      <w:pPr>
-        <w:pStyle w:val="ListParagraph"/>
-        <w:numPr>
-          <w:ilvl w:val="0"/>
-          <w:numId w:val="4"/>
-        </w:numPr>
-        <w:rPr>
-          <w:lang w:val="en-US"/>
-        </w:rPr>
-      </w:pPr>
-      <w:r>
-        <w:rPr>
-          <w:lang w:val="en-US"/>
-        </w:rPr>
-        <w:t xml:space="preserve">6: Số điện thoại của người dùng. </w:t>
-      </w:r>
-    </w:p>
-    <w:p>
-      <w:pPr>
-        <w:pStyle w:val="ListParagraph"/>
-        <w:numPr>
-          <w:ilvl w:val="0"/>
-          <w:numId w:val="4"/>
-        </w:numPr>
-        <w:rPr>
-          <w:lang w:val="en-US"/>
-        </w:rPr>
-      </w:pPr>
-      <w:r>
-        <w:rPr>
-          <w:lang w:val="en-US"/>
-        </w:rPr>
-        <w:t xml:space="preserve">7: Chức vụ của người dùng, ở đây là chức vụ cụ thể hoặc đối tượng người dùng. Ví dụ như hành khách, nhân viên bán vé, quản lí… </w:t>
-      </w:r>
-    </w:p>
-    <w:p>
-      <w:pPr>
-        <w:pStyle w:val="ListParagraph"/>
-        <w:numPr>
-          <w:ilvl w:val="0"/>
-          <w:numId w:val="4"/>
-        </w:numPr>
-        <w:rPr>
-          <w:lang w:val="en-US"/>
-        </w:rPr>
-      </w:pPr>
-      <w:r>
-        <w:rPr>
-          <w:lang w:val="en-US"/>
-        </w:rPr>
-        <w:t xml:space="preserve">8: Nút xác nhận “thêm”. Khi người dùng xác nhận bằng nút này thì tài khoản sẽ được thêm mới vào hệ thống. </w:t>
-      </w:r>
-    </w:p>
-    <w:p>
-      <w:pPr>
-        <w:rPr>
-          <w:lang w:val="en-US"/>
-        </w:rPr>
-      </w:pPr>
-    </w:p>
-    <w:p>
-      <w:pPr>
-        <w:pStyle w:val="ListParagraph"/>
-        <w:numPr>
-          <w:ilvl w:val="0"/>
-          <w:numId w:val="6"/>
-        </w:numPr>
-        <w:rPr>
-          <w:lang w:val="en-US"/>
-        </w:rPr>
-      </w:pPr>
-      <w:r>
-        <w:rPr>
-          <w:lang w:val="en-US"/>
-        </w:rPr>
-        <w:t xml:space="preserve">Khi thông tin điền vào không hợp lệ, hệ thống sẽ không cho xác nhận và yêu cầu nhập lại: </w:t>
-      </w:r>
-    </w:p>
-    <w:p>
-      <w:pPr>
-        <w:rPr>
-          <w:lang w:val="en-US"/>
-        </w:rPr>
-      </w:pPr>
-      <w:r>
-        <w:rPr>
-          <w:lang w:val="en-US"/>
-        </w:rPr>
-        <w:lastRenderedPageBreak/>
+          <w:noProof/>
+          <w:lang w:val="en-US"/>
+        </w:rPr>
         <w:drawing>
-          <wp:inline distT="0" distB="0" distL="0" distR="0" wp14:anchorId="0B6408B5" wp14:editId="330548B6">
-            <wp:extent cx="5731510" cy="3336925"/>
-            <wp:effectExtent l="0" t="0" r="2540" b="0"/>
-            <wp:docPr id="5" name="Picture 5"/>
+          <wp:inline distT="0" distB="0" distL="0" distR="0" wp14:anchorId="15A39BDF" wp14:editId="409F68EB">
+            <wp:extent cx="5731510" cy="3554730"/>
+            <wp:effectExtent l="0" t="0" r="2540" b="7620"/>
+            <wp:docPr id="8" name="Picture 8"/>
             <wp:cNvGraphicFramePr>
               <a:graphicFrameLocks xmlns:a="http://schemas.openxmlformats.org/drawingml/2006/main" noChangeAspect="1"/>
             </wp:cNvGraphicFramePr>
@@ -1044,7 +605,7 @@
                   <pic:spPr>
                     <a:xfrm>
                       <a:off x="0" y="0"/>
-                      <a:ext cx="5731510" cy="3336925"/>
+                      <a:ext cx="5731510" cy="3554730"/>
                     </a:xfrm>
                     <a:prstGeom prst="rect">
                       <a:avLst/>
@@ -1059,49 +620,208 @@
     </w:p>
     <w:p>
       <w:pPr>
+        <w:rPr>
+          <w:b/>
+          <w:bCs/>
+          <w:i/>
+          <w:iCs/>
+          <w:lang w:val="en-US"/>
+        </w:rPr>
+      </w:pPr>
+      <w:r>
+        <w:rPr>
+          <w:b/>
+          <w:bCs/>
+          <w:i/>
+          <w:iCs/>
+          <w:lang w:val="en-US"/>
+        </w:rPr>
+        <w:br w:type="page"/>
+      </w:r>
+    </w:p>
+    <w:p>
+      <w:pPr>
+        <w:pStyle w:val="ListParagraph"/>
+        <w:rPr>
+          <w:b/>
+          <w:bCs/>
+          <w:i/>
+          <w:iCs/>
+          <w:lang w:val="en-US"/>
+        </w:rPr>
+      </w:pPr>
+    </w:p>
+    <w:p>
+      <w:pPr>
         <w:pStyle w:val="ListParagraph"/>
         <w:numPr>
           <w:ilvl w:val="0"/>
-          <w:numId w:val="6"/>
+          <w:numId w:val="8"/>
         </w:numPr>
         <w:rPr>
-          <w:lang w:val="en-US"/>
-        </w:rPr>
-      </w:pPr>
-      <w:r>
-        <w:rPr>
-          <w:lang w:val="en-US"/>
-        </w:rPr>
-        <w:t>Tạo tài khoản thành công</w:t>
-      </w:r>
-      <w:r>
-        <w:rPr>
-          <w:lang w:val="en-US"/>
-        </w:rPr>
-        <w:t>, hệ thống hiển thị thông báo:</w:t>
-      </w:r>
-      <w:r>
-        <w:rPr>
-          <w:lang w:val="en-US"/>
-        </w:rPr>
-        <w:t xml:space="preserve"> </w:t>
-      </w:r>
-    </w:p>
-    <w:p>
-      <w:pPr>
-        <w:rPr>
-          <w:lang w:val="en-US"/>
-        </w:rPr>
-      </w:pPr>
-      <w:r>
-        <w:rPr>
+          <w:b/>
+          <w:bCs/>
+          <w:i/>
+          <w:iCs/>
+          <w:lang w:val="en-US"/>
+        </w:rPr>
+      </w:pPr>
+      <w:r>
+        <w:rPr>
+          <w:b/>
+          <w:bCs/>
+          <w:i/>
+          <w:iCs/>
+          <w:lang w:val="en-US"/>
+        </w:rPr>
+        <w:t>Chú thích:</w:t>
+      </w:r>
+    </w:p>
+    <w:p>
+      <w:pPr>
+        <w:pStyle w:val="ListParagraph"/>
+        <w:numPr>
+          <w:ilvl w:val="0"/>
+          <w:numId w:val="9"/>
+        </w:numPr>
+        <w:ind w:left="1434" w:hanging="357"/>
+        <w:contextualSpacing w:val="0"/>
+        <w:rPr>
+          <w:b/>
+          <w:bCs/>
+          <w:i/>
+          <w:iCs/>
+          <w:lang w:val="en-US"/>
+        </w:rPr>
+      </w:pPr>
+      <w:r>
+        <w:rPr>
+          <w:lang w:val="en-US"/>
+        </w:rPr>
+        <w:t>1: Nút chọn loại đối t</w:t>
+      </w:r>
+      <w:r>
+        <w:rPr>
+          <w:lang w:val="en-US"/>
+        </w:rPr>
+        <w:t xml:space="preserve">ượng. </w:t>
+      </w:r>
+      <w:r>
+        <w:rPr>
+          <w:lang w:val="en-US"/>
+        </w:rPr>
+        <w:t>Là khách hàng hoặc nhân viên</w:t>
+      </w:r>
+      <w:r>
+        <w:rPr>
+          <w:lang w:val="en-US"/>
+        </w:rPr>
+        <w:t xml:space="preserve"> đã có trong hệ thống. Khi chọn nhân viên, hệ thống sẽ hiển thị danh sách nhân viên chưa có tài khoản. Khi chọn khách hàng, hệ thống sẽ hiển thị danh sách khách hàng chưa có tài khoản. </w:t>
+      </w:r>
+    </w:p>
+    <w:p>
+      <w:pPr>
+        <w:pStyle w:val="ListParagraph"/>
+        <w:numPr>
+          <w:ilvl w:val="0"/>
+          <w:numId w:val="9"/>
+        </w:numPr>
+        <w:ind w:left="1434" w:hanging="357"/>
+        <w:contextualSpacing w:val="0"/>
+        <w:rPr>
+          <w:b/>
+          <w:bCs/>
+          <w:i/>
+          <w:iCs/>
+          <w:lang w:val="en-US"/>
+        </w:rPr>
+      </w:pPr>
+      <w:r>
+        <w:rPr>
+          <w:lang w:val="en-US"/>
+        </w:rPr>
+        <w:t xml:space="preserve">2: Thanh tìm kiếm. Người dùng có thể sử dụng thông tin gợi ý để dễ dàng tìm kiếm đối tượng, giúp cho thao tác được nhanh hơn. </w:t>
+      </w:r>
+    </w:p>
+    <w:p>
+      <w:pPr>
+        <w:pStyle w:val="ListParagraph"/>
+        <w:numPr>
+          <w:ilvl w:val="0"/>
+          <w:numId w:val="9"/>
+        </w:numPr>
+        <w:ind w:left="1434" w:hanging="357"/>
+        <w:contextualSpacing w:val="0"/>
+        <w:rPr>
+          <w:b/>
+          <w:bCs/>
+          <w:i/>
+          <w:iCs/>
+          <w:lang w:val="en-US"/>
+        </w:rPr>
+      </w:pPr>
+      <w:r>
+        <w:rPr>
+          <w:lang w:val="en-US"/>
+        </w:rPr>
+        <w:t xml:space="preserve">3: Bảng hiển thị danh sách nhân viên hoặc khách hàng chưa có tài khoản trong hệ thống. </w:t>
+      </w:r>
+    </w:p>
+    <w:p>
+      <w:pPr>
+        <w:rPr>
+          <w:b/>
+          <w:bCs/>
+          <w:i/>
+          <w:iCs/>
+          <w:lang w:val="en-US"/>
+        </w:rPr>
+      </w:pPr>
+      <w:r>
+        <w:rPr>
+          <w:b/>
+          <w:bCs/>
+          <w:i/>
+          <w:iCs/>
+          <w:lang w:val="en-US"/>
+        </w:rPr>
+        <w:t>b. Sau khi người d</w:t>
+      </w:r>
+      <w:r>
+        <w:rPr>
+          <w:b/>
+          <w:bCs/>
+          <w:i/>
+          <w:iCs/>
+          <w:lang w:val="en-US"/>
+        </w:rPr>
+        <w:t xml:space="preserve">ùng chọn đối tượng để tạo tài khoản, sẽ xuất hiện hộp thoại: </w:t>
+      </w:r>
+    </w:p>
+    <w:p>
+      <w:pPr>
+        <w:rPr>
+          <w:b/>
+          <w:bCs/>
+          <w:i/>
+          <w:iCs/>
+          <w:lang w:val="en-US"/>
+        </w:rPr>
+      </w:pPr>
+      <w:r>
+        <w:rPr>
+          <w:b/>
+          <w:bCs/>
+          <w:i/>
+          <w:iCs/>
+          <w:noProof/>
           <w:lang w:val="en-US"/>
         </w:rPr>
         <w:drawing>
-          <wp:inline distT="0" distB="0" distL="0" distR="0" wp14:anchorId="74A1C1F7" wp14:editId="7C9B2760">
-            <wp:extent cx="5430008" cy="1381318"/>
-            <wp:effectExtent l="0" t="0" r="0" b="9525"/>
-            <wp:docPr id="6" name="Picture 6"/>
+          <wp:inline distT="0" distB="0" distL="0" distR="0" wp14:anchorId="3E88CDF9" wp14:editId="215291B1">
+            <wp:extent cx="5731510" cy="3550920"/>
+            <wp:effectExtent l="0" t="0" r="2540" b="0"/>
+            <wp:docPr id="9" name="Picture 9"/>
             <wp:cNvGraphicFramePr>
               <a:graphicFrameLocks xmlns:a="http://schemas.openxmlformats.org/drawingml/2006/main" noChangeAspect="1"/>
             </wp:cNvGraphicFramePr>
@@ -1121,7 +841,7 @@
                   <pic:spPr>
                     <a:xfrm>
                       <a:off x="0" y="0"/>
-                      <a:ext cx="5430008" cy="1381318"/>
+                      <a:ext cx="5731510" cy="3550920"/>
                     </a:xfrm>
                     <a:prstGeom prst="rect">
                       <a:avLst/>
@@ -1152,61 +872,75 @@
           <w:iCs/>
           <w:lang w:val="en-US"/>
         </w:rPr>
-        <w:t xml:space="preserve">b. Các hàm được sử dụng: </w:t>
-      </w:r>
-    </w:p>
-    <w:p>
-      <w:pPr>
-        <w:pStyle w:val="ListParagraph"/>
-        <w:numPr>
-          <w:ilvl w:val="0"/>
-          <w:numId w:val="5"/>
-        </w:numPr>
-        <w:rPr>
-          <w:lang w:val="en-US"/>
-        </w:rPr>
-      </w:pPr>
-      <w:r>
-        <w:rPr>
-          <w:lang w:val="en-US"/>
-        </w:rPr>
-        <w:t>Hàm kiểm tra ngày th</w:t>
-      </w:r>
-      <w:r>
-        <w:rPr>
-          <w:lang w:val="en-US"/>
-        </w:rPr>
-        <w:t xml:space="preserve">áng để tính số tuổi của người dùng. </w:t>
-      </w:r>
-    </w:p>
-    <w:p>
-      <w:pPr>
-        <w:pStyle w:val="ListParagraph"/>
-        <w:numPr>
-          <w:ilvl w:val="0"/>
-          <w:numId w:val="5"/>
-        </w:numPr>
-        <w:rPr>
-          <w:lang w:val="en-US"/>
-        </w:rPr>
-      </w:pPr>
-      <w:r>
-        <w:rPr>
-          <w:lang w:val="en-US"/>
-        </w:rPr>
-        <w:t>Hàm kiểm tra các dữ li</w:t>
-      </w:r>
-      <w:r>
-        <w:rPr>
-          <w:lang w:val="en-US"/>
-        </w:rPr>
-        <w:t xml:space="preserve">ệu đầu vào </w:t>
-      </w:r>
-      <w:r>
-        <w:rPr>
-          <w:lang w:val="en-US"/>
-        </w:rPr>
-        <w:t xml:space="preserve">có hợp lệ hay không. </w:t>
+        <w:t>c. Người dùng chọn t</w:t>
+      </w:r>
+      <w:r>
+        <w:rPr>
+          <w:b/>
+          <w:bCs/>
+          <w:i/>
+          <w:iCs/>
+          <w:lang w:val="en-US"/>
+        </w:rPr>
+        <w:t>ạo để hoàn thành thao tác:</w:t>
+      </w:r>
+    </w:p>
+    <w:p>
+      <w:pPr>
+        <w:rPr>
+          <w:b/>
+          <w:bCs/>
+          <w:lang w:val="en-US"/>
+        </w:rPr>
+      </w:pPr>
+    </w:p>
+    <w:p>
+      <w:pPr>
+        <w:jc w:val="center"/>
+        <w:rPr>
+          <w:lang w:val="en-US"/>
+        </w:rPr>
+      </w:pPr>
+      <w:r>
+        <w:rPr>
+          <w:noProof/>
+          <w:lang w:val="en-US"/>
+        </w:rPr>
+        <w:drawing>
+          <wp:inline distT="0" distB="0" distL="0" distR="0" wp14:anchorId="77ABEAAB" wp14:editId="1956AB3E">
+            <wp:extent cx="3638737" cy="952549"/>
+            <wp:effectExtent l="0" t="0" r="0" b="0"/>
+            <wp:docPr id="10" name="Picture 10"/>
+            <wp:cNvGraphicFramePr>
+              <a:graphicFrameLocks xmlns:a="http://schemas.openxmlformats.org/drawingml/2006/main" noChangeAspect="1"/>
+            </wp:cNvGraphicFramePr>
+            <a:graphic xmlns:a="http://schemas.openxmlformats.org/drawingml/2006/main">
+              <a:graphicData uri="http://schemas.openxmlformats.org/drawingml/2006/picture">
+                <pic:pic xmlns:pic="http://schemas.openxmlformats.org/drawingml/2006/picture">
+                  <pic:nvPicPr>
+                    <pic:cNvPr id="1" name=""/>
+                    <pic:cNvPicPr/>
+                  </pic:nvPicPr>
+                  <pic:blipFill>
+                    <a:blip r:embed="rId9"/>
+                    <a:stretch>
+                      <a:fillRect/>
+                    </a:stretch>
+                  </pic:blipFill>
+                  <pic:spPr>
+                    <a:xfrm>
+                      <a:off x="0" y="0"/>
+                      <a:ext cx="3638737" cy="952549"/>
+                    </a:xfrm>
+                    <a:prstGeom prst="rect">
+                      <a:avLst/>
+                    </a:prstGeom>
+                  </pic:spPr>
+                </pic:pic>
+              </a:graphicData>
+            </a:graphic>
+          </wp:inline>
+        </w:drawing>
       </w:r>
     </w:p>
     <w:p>
@@ -1237,6 +971,7 @@
         </w:rPr>
       </w:pPr>
     </w:p>
+    <w:p/>
     <w:sectPr>
       <w:pgSz w:w="11906" w:h="16838"/>
       <w:pgMar w:top="1440" w:right="1440" w:bottom="284" w:left="1440" w:header="708" w:footer="708" w:gutter="0"/>
@@ -1250,6 +985,345 @@
 <file path=word/numbering.xml><?xml version="1.0" encoding="utf-8"?>
 <w:numbering xmlns:wpc="http://schemas.microsoft.com/office/word/2010/wordprocessingCanvas" xmlns:cx="http://schemas.microsoft.com/office/drawing/2014/chartex" xmlns:cx1="http://schemas.microsoft.com/office/drawing/2015/9/8/chartex" xmlns:cx2="http://schemas.microsoft.com/office/drawing/2015/10/21/chartex" xmlns:cx3="http://schemas.microsoft.com/office/drawing/2016/5/9/chartex" xmlns:cx4="http://schemas.microsoft.com/office/drawing/2016/5/10/chartex" xmlns:cx5="http://schemas.microsoft.com/office/drawing/2016/5/11/chartex" xmlns:cx6="http://schemas.microsoft.com/office/drawing/2016/5/12/chartex" xmlns:cx7="http://schemas.microsoft.com/office/drawing/2016/5/13/chartex" xmlns:cx8="http://schemas.microsoft.com/office/drawing/2016/5/14/chartex" xmlns:mc="http://schemas.openxmlformats.org/markup-compatibility/2006" xmlns:aink="http://schemas.microsoft.com/office/drawing/2016/ink" xmlns:am3d="http://schemas.microsoft.com/office/drawing/2017/model3d" xmlns:o="urn:schemas-microsoft-com:office:office" xmlns:r="http://schemas.openxmlformats.org/officeDocument/2006/relationships" xmlns:m="http://schemas.openxmlformats.org/officeDocument/2006/math" xmlns:v="urn:schemas-microsoft-com:vml" xmlns:wp14="http://schemas.microsoft.com/office/word/2010/wordprocessingDrawing" xmlns:wp="http://schemas.openxmlformats.org/drawingml/2006/wordprocessingDrawing" xmlns:w10="urn:schemas-microsoft-com:office:word" xmlns:w="http://schemas.openxmlformats.org/wordprocessingml/2006/main" xmlns:w14="http://schemas.microsoft.com/office/word/2010/wordml" xmlns:w15="http://schemas.microsoft.com/office/word/2012/wordml" xmlns:w16cex="http://schemas.microsoft.com/office/word/2018/wordml/cex" xmlns:w16cid="http://schemas.microsoft.com/office/word/2016/wordml/cid" xmlns:w16="http://schemas.microsoft.com/office/word/2018/wordml" xmlns:w16sdtdh="http://schemas.microsoft.com/office/word/2020/wordml/sdtdatahash" xmlns:w16se="http://schemas.microsoft.com/office/word/2015/wordml/symex" xmlns:wpg="http://schemas.microsoft.com/office/word/2010/wordprocessingGroup" xmlns:wpi="http://schemas.microsoft.com/office/word/2010/wordprocessingInk" xmlns:wne="http://schemas.microsoft.com/office/word/2006/wordml" xmlns:wps="http://schemas.microsoft.com/office/word/2010/wordprocessingShape" mc:Ignorable="w14 w15 w16se w16cid w16 w16cex w16sdtdh wp14">
   <w:abstractNum w:abstractNumId="0" w15:restartNumberingAfterBreak="0">
+    <w:nsid w:val="2A3573BB"/>
+    <w:multiLevelType w:val="hybridMultilevel"/>
+    <w:tmpl w:val="315AC5AE"/>
+    <w:lvl w:ilvl="0" w:tplc="042A0001">
+      <w:start w:val="1"/>
+      <w:numFmt w:val="bullet"/>
+      <w:lvlText w:val=""/>
+      <w:lvlJc w:val="left"/>
+      <w:pPr>
+        <w:ind w:left="1440" w:hanging="360"/>
+      </w:pPr>
+      <w:rPr>
+        <w:rFonts w:ascii="Symbol" w:hAnsi="Symbol" w:hint="default"/>
+      </w:rPr>
+    </w:lvl>
+    <w:lvl w:ilvl="1" w:tplc="042A0003" w:tentative="1">
+      <w:start w:val="1"/>
+      <w:numFmt w:val="bullet"/>
+      <w:lvlText w:val="o"/>
+      <w:lvlJc w:val="left"/>
+      <w:pPr>
+        <w:ind w:left="2160" w:hanging="360"/>
+      </w:pPr>
+      <w:rPr>
+        <w:rFonts w:ascii="Courier New" w:hAnsi="Courier New" w:cs="Courier New" w:hint="default"/>
+      </w:rPr>
+    </w:lvl>
+    <w:lvl w:ilvl="2" w:tplc="042A0005" w:tentative="1">
+      <w:start w:val="1"/>
+      <w:numFmt w:val="bullet"/>
+      <w:lvlText w:val=""/>
+      <w:lvlJc w:val="left"/>
+      <w:pPr>
+        <w:ind w:left="2880" w:hanging="360"/>
+      </w:pPr>
+      <w:rPr>
+        <w:rFonts w:ascii="Wingdings" w:hAnsi="Wingdings" w:hint="default"/>
+      </w:rPr>
+    </w:lvl>
+    <w:lvl w:ilvl="3" w:tplc="042A0001" w:tentative="1">
+      <w:start w:val="1"/>
+      <w:numFmt w:val="bullet"/>
+      <w:lvlText w:val=""/>
+      <w:lvlJc w:val="left"/>
+      <w:pPr>
+        <w:ind w:left="3600" w:hanging="360"/>
+      </w:pPr>
+      <w:rPr>
+        <w:rFonts w:ascii="Symbol" w:hAnsi="Symbol" w:hint="default"/>
+      </w:rPr>
+    </w:lvl>
+    <w:lvl w:ilvl="4" w:tplc="042A0003" w:tentative="1">
+      <w:start w:val="1"/>
+      <w:numFmt w:val="bullet"/>
+      <w:lvlText w:val="o"/>
+      <w:lvlJc w:val="left"/>
+      <w:pPr>
+        <w:ind w:left="4320" w:hanging="360"/>
+      </w:pPr>
+      <w:rPr>
+        <w:rFonts w:ascii="Courier New" w:hAnsi="Courier New" w:cs="Courier New" w:hint="default"/>
+      </w:rPr>
+    </w:lvl>
+    <w:lvl w:ilvl="5" w:tplc="042A0005" w:tentative="1">
+      <w:start w:val="1"/>
+      <w:numFmt w:val="bullet"/>
+      <w:lvlText w:val=""/>
+      <w:lvlJc w:val="left"/>
+      <w:pPr>
+        <w:ind w:left="5040" w:hanging="360"/>
+      </w:pPr>
+      <w:rPr>
+        <w:rFonts w:ascii="Wingdings" w:hAnsi="Wingdings" w:hint="default"/>
+      </w:rPr>
+    </w:lvl>
+    <w:lvl w:ilvl="6" w:tplc="042A0001" w:tentative="1">
+      <w:start w:val="1"/>
+      <w:numFmt w:val="bullet"/>
+      <w:lvlText w:val=""/>
+      <w:lvlJc w:val="left"/>
+      <w:pPr>
+        <w:ind w:left="5760" w:hanging="360"/>
+      </w:pPr>
+      <w:rPr>
+        <w:rFonts w:ascii="Symbol" w:hAnsi="Symbol" w:hint="default"/>
+      </w:rPr>
+    </w:lvl>
+    <w:lvl w:ilvl="7" w:tplc="042A0003" w:tentative="1">
+      <w:start w:val="1"/>
+      <w:numFmt w:val="bullet"/>
+      <w:lvlText w:val="o"/>
+      <w:lvlJc w:val="left"/>
+      <w:pPr>
+        <w:ind w:left="6480" w:hanging="360"/>
+      </w:pPr>
+      <w:rPr>
+        <w:rFonts w:ascii="Courier New" w:hAnsi="Courier New" w:cs="Courier New" w:hint="default"/>
+      </w:rPr>
+    </w:lvl>
+    <w:lvl w:ilvl="8" w:tplc="042A0005" w:tentative="1">
+      <w:start w:val="1"/>
+      <w:numFmt w:val="bullet"/>
+      <w:lvlText w:val=""/>
+      <w:lvlJc w:val="left"/>
+      <w:pPr>
+        <w:ind w:left="7200" w:hanging="360"/>
+      </w:pPr>
+      <w:rPr>
+        <w:rFonts w:ascii="Wingdings" w:hAnsi="Wingdings" w:hint="default"/>
+      </w:rPr>
+    </w:lvl>
+  </w:abstractNum>
+  <w:abstractNum w:abstractNumId="1" w15:restartNumberingAfterBreak="0">
+    <w:nsid w:val="341A7FB7"/>
+    <w:multiLevelType w:val="hybridMultilevel"/>
+    <w:tmpl w:val="BA8C16EE"/>
+    <w:lvl w:ilvl="0" w:tplc="042A0001">
+      <w:start w:val="1"/>
+      <w:numFmt w:val="bullet"/>
+      <w:lvlText w:val=""/>
+      <w:lvlJc w:val="left"/>
+      <w:pPr>
+        <w:ind w:left="720" w:hanging="360"/>
+      </w:pPr>
+      <w:rPr>
+        <w:rFonts w:ascii="Symbol" w:hAnsi="Symbol" w:hint="default"/>
+      </w:rPr>
+    </w:lvl>
+    <w:lvl w:ilvl="1" w:tplc="042A0003" w:tentative="1">
+      <w:start w:val="1"/>
+      <w:numFmt w:val="bullet"/>
+      <w:lvlText w:val="o"/>
+      <w:lvlJc w:val="left"/>
+      <w:pPr>
+        <w:ind w:left="1440" w:hanging="360"/>
+      </w:pPr>
+      <w:rPr>
+        <w:rFonts w:ascii="Courier New" w:hAnsi="Courier New" w:cs="Courier New" w:hint="default"/>
+      </w:rPr>
+    </w:lvl>
+    <w:lvl w:ilvl="2" w:tplc="042A0005" w:tentative="1">
+      <w:start w:val="1"/>
+      <w:numFmt w:val="bullet"/>
+      <w:lvlText w:val=""/>
+      <w:lvlJc w:val="left"/>
+      <w:pPr>
+        <w:ind w:left="2160" w:hanging="360"/>
+      </w:pPr>
+      <w:rPr>
+        <w:rFonts w:ascii="Wingdings" w:hAnsi="Wingdings" w:hint="default"/>
+      </w:rPr>
+    </w:lvl>
+    <w:lvl w:ilvl="3" w:tplc="042A0001" w:tentative="1">
+      <w:start w:val="1"/>
+      <w:numFmt w:val="bullet"/>
+      <w:lvlText w:val=""/>
+      <w:lvlJc w:val="left"/>
+      <w:pPr>
+        <w:ind w:left="2880" w:hanging="360"/>
+      </w:pPr>
+      <w:rPr>
+        <w:rFonts w:ascii="Symbol" w:hAnsi="Symbol" w:hint="default"/>
+      </w:rPr>
+    </w:lvl>
+    <w:lvl w:ilvl="4" w:tplc="042A0003" w:tentative="1">
+      <w:start w:val="1"/>
+      <w:numFmt w:val="bullet"/>
+      <w:lvlText w:val="o"/>
+      <w:lvlJc w:val="left"/>
+      <w:pPr>
+        <w:ind w:left="3600" w:hanging="360"/>
+      </w:pPr>
+      <w:rPr>
+        <w:rFonts w:ascii="Courier New" w:hAnsi="Courier New" w:cs="Courier New" w:hint="default"/>
+      </w:rPr>
+    </w:lvl>
+    <w:lvl w:ilvl="5" w:tplc="042A0005" w:tentative="1">
+      <w:start w:val="1"/>
+      <w:numFmt w:val="bullet"/>
+      <w:lvlText w:val=""/>
+      <w:lvlJc w:val="left"/>
+      <w:pPr>
+        <w:ind w:left="4320" w:hanging="360"/>
+      </w:pPr>
+      <w:rPr>
+        <w:rFonts w:ascii="Wingdings" w:hAnsi="Wingdings" w:hint="default"/>
+      </w:rPr>
+    </w:lvl>
+    <w:lvl w:ilvl="6" w:tplc="042A0001" w:tentative="1">
+      <w:start w:val="1"/>
+      <w:numFmt w:val="bullet"/>
+      <w:lvlText w:val=""/>
+      <w:lvlJc w:val="left"/>
+      <w:pPr>
+        <w:ind w:left="5040" w:hanging="360"/>
+      </w:pPr>
+      <w:rPr>
+        <w:rFonts w:ascii="Symbol" w:hAnsi="Symbol" w:hint="default"/>
+      </w:rPr>
+    </w:lvl>
+    <w:lvl w:ilvl="7" w:tplc="042A0003" w:tentative="1">
+      <w:start w:val="1"/>
+      <w:numFmt w:val="bullet"/>
+      <w:lvlText w:val="o"/>
+      <w:lvlJc w:val="left"/>
+      <w:pPr>
+        <w:ind w:left="5760" w:hanging="360"/>
+      </w:pPr>
+      <w:rPr>
+        <w:rFonts w:ascii="Courier New" w:hAnsi="Courier New" w:cs="Courier New" w:hint="default"/>
+      </w:rPr>
+    </w:lvl>
+    <w:lvl w:ilvl="8" w:tplc="042A0005" w:tentative="1">
+      <w:start w:val="1"/>
+      <w:numFmt w:val="bullet"/>
+      <w:lvlText w:val=""/>
+      <w:lvlJc w:val="left"/>
+      <w:pPr>
+        <w:ind w:left="6480" w:hanging="360"/>
+      </w:pPr>
+      <w:rPr>
+        <w:rFonts w:ascii="Wingdings" w:hAnsi="Wingdings" w:hint="default"/>
+      </w:rPr>
+    </w:lvl>
+  </w:abstractNum>
+  <w:abstractNum w:abstractNumId="2" w15:restartNumberingAfterBreak="0">
+    <w:nsid w:val="356F194B"/>
+    <w:multiLevelType w:val="hybridMultilevel"/>
+    <w:tmpl w:val="0B807FF4"/>
+    <w:lvl w:ilvl="0" w:tplc="042A000B">
+      <w:start w:val="1"/>
+      <w:numFmt w:val="bullet"/>
+      <w:lvlText w:val=""/>
+      <w:lvlJc w:val="left"/>
+      <w:pPr>
+        <w:ind w:left="720" w:hanging="360"/>
+      </w:pPr>
+      <w:rPr>
+        <w:rFonts w:ascii="Wingdings" w:hAnsi="Wingdings" w:hint="default"/>
+      </w:rPr>
+    </w:lvl>
+    <w:lvl w:ilvl="1" w:tplc="042A0003" w:tentative="1">
+      <w:start w:val="1"/>
+      <w:numFmt w:val="bullet"/>
+      <w:lvlText w:val="o"/>
+      <w:lvlJc w:val="left"/>
+      <w:pPr>
+        <w:ind w:left="1440" w:hanging="360"/>
+      </w:pPr>
+      <w:rPr>
+        <w:rFonts w:ascii="Courier New" w:hAnsi="Courier New" w:cs="Courier New" w:hint="default"/>
+      </w:rPr>
+    </w:lvl>
+    <w:lvl w:ilvl="2" w:tplc="042A0005" w:tentative="1">
+      <w:start w:val="1"/>
+      <w:numFmt w:val="bullet"/>
+      <w:lvlText w:val=""/>
+      <w:lvlJc w:val="left"/>
+      <w:pPr>
+        <w:ind w:left="2160" w:hanging="360"/>
+      </w:pPr>
+      <w:rPr>
+        <w:rFonts w:ascii="Wingdings" w:hAnsi="Wingdings" w:hint="default"/>
+      </w:rPr>
+    </w:lvl>
+    <w:lvl w:ilvl="3" w:tplc="042A0001" w:tentative="1">
+      <w:start w:val="1"/>
+      <w:numFmt w:val="bullet"/>
+      <w:lvlText w:val=""/>
+      <w:lvlJc w:val="left"/>
+      <w:pPr>
+        <w:ind w:left="2880" w:hanging="360"/>
+      </w:pPr>
+      <w:rPr>
+        <w:rFonts w:ascii="Symbol" w:hAnsi="Symbol" w:hint="default"/>
+      </w:rPr>
+    </w:lvl>
+    <w:lvl w:ilvl="4" w:tplc="042A0003" w:tentative="1">
+      <w:start w:val="1"/>
+      <w:numFmt w:val="bullet"/>
+      <w:lvlText w:val="o"/>
+      <w:lvlJc w:val="left"/>
+      <w:pPr>
+        <w:ind w:left="3600" w:hanging="360"/>
+      </w:pPr>
+      <w:rPr>
+        <w:rFonts w:ascii="Courier New" w:hAnsi="Courier New" w:cs="Courier New" w:hint="default"/>
+      </w:rPr>
+    </w:lvl>
+    <w:lvl w:ilvl="5" w:tplc="042A0005" w:tentative="1">
+      <w:start w:val="1"/>
+      <w:numFmt w:val="bullet"/>
+      <w:lvlText w:val=""/>
+      <w:lvlJc w:val="left"/>
+      <w:pPr>
+        <w:ind w:left="4320" w:hanging="360"/>
+      </w:pPr>
+      <w:rPr>
+        <w:rFonts w:ascii="Wingdings" w:hAnsi="Wingdings" w:hint="default"/>
+      </w:rPr>
+    </w:lvl>
+    <w:lvl w:ilvl="6" w:tplc="042A0001" w:tentative="1">
+      <w:start w:val="1"/>
+      <w:numFmt w:val="bullet"/>
+      <w:lvlText w:val=""/>
+      <w:lvlJc w:val="left"/>
+      <w:pPr>
+        <w:ind w:left="5040" w:hanging="360"/>
+      </w:pPr>
+      <w:rPr>
+        <w:rFonts w:ascii="Symbol" w:hAnsi="Symbol" w:hint="default"/>
+      </w:rPr>
+    </w:lvl>
+    <w:lvl w:ilvl="7" w:tplc="042A0003" w:tentative="1">
+      <w:start w:val="1"/>
+      <w:numFmt w:val="bullet"/>
+      <w:lvlText w:val="o"/>
+      <w:lvlJc w:val="left"/>
+      <w:pPr>
+        <w:ind w:left="5760" w:hanging="360"/>
+      </w:pPr>
+      <w:rPr>
+        <w:rFonts w:ascii="Courier New" w:hAnsi="Courier New" w:cs="Courier New" w:hint="default"/>
+      </w:rPr>
+    </w:lvl>
+    <w:lvl w:ilvl="8" w:tplc="042A0005" w:tentative="1">
+      <w:start w:val="1"/>
+      <w:numFmt w:val="bullet"/>
+      <w:lvlText w:val=""/>
+      <w:lvlJc w:val="left"/>
+      <w:pPr>
+        <w:ind w:left="6480" w:hanging="360"/>
+      </w:pPr>
+      <w:rPr>
+        <w:rFonts w:ascii="Wingdings" w:hAnsi="Wingdings" w:hint="default"/>
+      </w:rPr>
+    </w:lvl>
+  </w:abstractNum>
+  <w:abstractNum w:abstractNumId="3" w15:restartNumberingAfterBreak="0">
     <w:nsid w:val="3DE66F00"/>
     <w:multiLevelType w:val="hybridMultilevel"/>
     <w:tmpl w:val="4FB40FE8"/>
@@ -1362,7 +1436,7 @@
       </w:rPr>
     </w:lvl>
   </w:abstractNum>
-  <w:abstractNum w:abstractNumId="1" w15:restartNumberingAfterBreak="0">
+  <w:abstractNum w:abstractNumId="4" w15:restartNumberingAfterBreak="0">
     <w:nsid w:val="3F573021"/>
     <w:multiLevelType w:val="hybridMultilevel"/>
     <w:tmpl w:val="3F6ECFC4"/>
@@ -1475,7 +1549,7 @@
       </w:rPr>
     </w:lvl>
   </w:abstractNum>
-  <w:abstractNum w:abstractNumId="2" w15:restartNumberingAfterBreak="0">
+  <w:abstractNum w:abstractNumId="5" w15:restartNumberingAfterBreak="0">
     <w:nsid w:val="49DD6DED"/>
     <w:multiLevelType w:val="hybridMultilevel"/>
     <w:tmpl w:val="DE248B46"/>
@@ -1588,7 +1662,7 @@
       </w:rPr>
     </w:lvl>
   </w:abstractNum>
-  <w:abstractNum w:abstractNumId="3" w15:restartNumberingAfterBreak="0">
+  <w:abstractNum w:abstractNumId="6" w15:restartNumberingAfterBreak="0">
     <w:nsid w:val="63782F03"/>
     <w:multiLevelType w:val="hybridMultilevel"/>
     <w:tmpl w:val="8004BABA"/>
@@ -1701,7 +1775,7 @@
       </w:rPr>
     </w:lvl>
   </w:abstractNum>
-  <w:abstractNum w:abstractNumId="4" w15:restartNumberingAfterBreak="0">
+  <w:abstractNum w:abstractNumId="7" w15:restartNumberingAfterBreak="0">
     <w:nsid w:val="788434D8"/>
     <w:multiLevelType w:val="hybridMultilevel"/>
     <w:tmpl w:val="5DFCE5E4"/>
@@ -1814,7 +1888,7 @@
       </w:rPr>
     </w:lvl>
   </w:abstractNum>
-  <w:abstractNum w:abstractNumId="5" w15:restartNumberingAfterBreak="0">
+  <w:abstractNum w:abstractNumId="8" w15:restartNumberingAfterBreak="0">
     <w:nsid w:val="7AAC7611"/>
     <w:multiLevelType w:val="hybridMultilevel"/>
     <w:tmpl w:val="2646C10A"/>
@@ -1928,22 +2002,31 @@
     </w:lvl>
   </w:abstractNum>
   <w:num w:numId="1">
+    <w:abstractNumId w:val="5"/>
+  </w:num>
+  <w:num w:numId="2">
+    <w:abstractNumId w:val="8"/>
+  </w:num>
+  <w:num w:numId="3">
+    <w:abstractNumId w:val="6"/>
+  </w:num>
+  <w:num w:numId="4">
+    <w:abstractNumId w:val="3"/>
+  </w:num>
+  <w:num w:numId="5">
+    <w:abstractNumId w:val="4"/>
+  </w:num>
+  <w:num w:numId="6">
+    <w:abstractNumId w:val="7"/>
+  </w:num>
+  <w:num w:numId="7">
+    <w:abstractNumId w:val="1"/>
+  </w:num>
+  <w:num w:numId="8">
     <w:abstractNumId w:val="2"/>
   </w:num>
-  <w:num w:numId="2">
-    <w:abstractNumId w:val="5"/>
-  </w:num>
-  <w:num w:numId="3">
-    <w:abstractNumId w:val="3"/>
-  </w:num>
-  <w:num w:numId="4">
+  <w:num w:numId="9">
     <w:abstractNumId w:val="0"/>
-  </w:num>
-  <w:num w:numId="5">
-    <w:abstractNumId w:val="1"/>
-  </w:num>
-  <w:num w:numId="6">
-    <w:abstractNumId w:val="4"/>
   </w:num>
 </w:numbering>
 </file>
@@ -2346,7 +2429,7 @@
   <w:style w:type="paragraph" w:default="1" w:styleId="Normal">
     <w:name w:val="Normal"/>
     <w:qFormat/>
-    <w:rsid w:val="00A463FB"/>
+    <w:rsid w:val="00615D9A"/>
     <w:rPr>
       <w:rFonts w:ascii="Times New Roman" w:hAnsi="Times New Roman"/>
       <w:sz w:val="26"/>

</xml_diff>